<commit_message>
lab6, lab7, lab8, projekt
</commit_message>
<xml_diff>
--- a/Projekt/volere.docx
+++ b/Projekt/volere.docx
@@ -3,54 +3,174 @@
 <w:document xmlns:ve="http://schemas.openxmlformats.org/markup-compatibility/2006" xmlns:o="urn:schemas-microsoft-com:office:office" xmlns:r="http://schemas.openxmlformats.org/officeDocument/2006/relationships" xmlns:m="http://schemas.openxmlformats.org/officeDocument/2006/math" xmlns:v="urn:schemas-microsoft-com:vml" xmlns:wp="http://schemas.openxmlformats.org/drawingml/2006/wordprocessingDrawing" xmlns:w10="urn:schemas-microsoft-com:office:word" xmlns:w="http://schemas.openxmlformats.org/wordprocessingml/2006/main" xmlns:wne="http://schemas.microsoft.com/office/word/2006/wordml">
   <w:body>
     <w:p>
+      <w:pPr>
+        <w:rPr>
+          <w:sz w:val="28"/>
+          <w:szCs w:val="28"/>
+        </w:rPr>
+      </w:pPr>
       <w:r>
         <w:tab/>
-        <w:t xml:space="preserve">Inżynieria oprogramowania- Projekt Wypożyczalni sprzętu medycznego. </w:t>
+      </w:r>
+      <w:r>
+        <w:rPr>
+          <w:sz w:val="28"/>
+          <w:szCs w:val="28"/>
+        </w:rPr>
+        <w:t>Inżynieria oprogramowania-</w:t>
+      </w:r>
+      <w:r>
+        <w:rPr>
+          <w:sz w:val="28"/>
+          <w:szCs w:val="28"/>
+        </w:rPr>
+        <w:t xml:space="preserve"> </w:t>
+      </w:r>
+      <w:r>
+        <w:rPr>
+          <w:b/>
+          <w:sz w:val="28"/>
+          <w:szCs w:val="28"/>
+        </w:rPr>
+        <w:t>Projekt Wypożyczalni sprzętu medycznego</w:t>
+      </w:r>
+      <w:r>
+        <w:rPr>
+          <w:sz w:val="28"/>
+          <w:szCs w:val="28"/>
+        </w:rPr>
+        <w:t xml:space="preserve">. </w:t>
       </w:r>
     </w:p>
     <w:p/>
-    <w:p/>
     <w:p>
       <w:pPr>
         <w:pStyle w:val="Bezodstpw"/>
-      </w:pPr>
-      <w:r>
+        <w:rPr>
+          <w:sz w:val="24"/>
+          <w:szCs w:val="24"/>
+        </w:rPr>
+      </w:pPr>
+      <w:r>
+        <w:rPr>
+          <w:sz w:val="24"/>
+          <w:szCs w:val="24"/>
+        </w:rPr>
         <w:t>1. Celem tego projektu jest opracowanie systemu komputerowego obsługującego dużą</w:t>
       </w:r>
     </w:p>
     <w:p>
       <w:pPr>
         <w:pStyle w:val="Bezodstpw"/>
-      </w:pPr>
-      <w:r>
+        <w:rPr>
+          <w:sz w:val="24"/>
+          <w:szCs w:val="24"/>
+        </w:rPr>
+      </w:pPr>
+      <w:r>
+        <w:rPr>
+          <w:sz w:val="24"/>
+          <w:szCs w:val="24"/>
+        </w:rPr>
         <w:t>wypożyczalnię sprzętu medycznego (</w:t>
       </w:r>
       <w:r>
+        <w:rPr>
+          <w:sz w:val="24"/>
+          <w:szCs w:val="24"/>
+        </w:rPr>
         <w:t>sprzętu rehabilitacyjnego, wózków inwalidzkich, balkoników, kule rehabilitacyjne</w:t>
       </w:r>
       <w:r>
+        <w:rPr>
+          <w:sz w:val="24"/>
+          <w:szCs w:val="24"/>
+        </w:rPr>
         <w:t xml:space="preserve">). </w:t>
       </w:r>
       <w:r>
+        <w:rPr>
+          <w:sz w:val="24"/>
+          <w:szCs w:val="24"/>
+        </w:rPr>
         <w:t>Korzyścią tego projektu będzie wzrost klientów którzy będą mogli dokonać rezerwacji sprzętu medycznego w każdym miejscu, ponieważ rezerwacja będzie możliwa przez telefon, e-mail jak również przez stronę internetową wypożyczalni.</w:t>
       </w:r>
     </w:p>
     <w:p>
       <w:pPr>
         <w:pStyle w:val="Bezodstpw"/>
-      </w:pPr>
-      <w:r>
+        <w:rPr>
+          <w:sz w:val="24"/>
+          <w:szCs w:val="24"/>
+        </w:rPr>
+      </w:pPr>
+    </w:p>
+    <w:p>
+      <w:pPr>
+        <w:pStyle w:val="Bezodstpw"/>
+        <w:rPr>
+          <w:sz w:val="24"/>
+          <w:szCs w:val="24"/>
+        </w:rPr>
+      </w:pPr>
+      <w:r>
+        <w:rPr>
+          <w:sz w:val="24"/>
+          <w:szCs w:val="24"/>
+        </w:rPr>
         <w:t>2.</w:t>
       </w:r>
+      <w:r>
+        <w:rPr>
+          <w:sz w:val="24"/>
+          <w:szCs w:val="24"/>
+        </w:rPr>
+        <w:t>Jednostką zlecającą realizacje projektu jest właściciel wypożyczalni sprzętu medycznego. Końcową postać projektu musi zaakceptować właściciel jak i menadżer</w:t>
+      </w:r>
+      <w:r>
+        <w:rPr>
+          <w:sz w:val="24"/>
+          <w:szCs w:val="24"/>
+        </w:rPr>
+        <w:t xml:space="preserve"> wypożyczalni sprzętu medycznego</w:t>
+      </w:r>
+      <w:r>
+        <w:rPr>
+          <w:sz w:val="24"/>
+          <w:szCs w:val="24"/>
+        </w:rPr>
+        <w:t>.</w:t>
+      </w:r>
     </w:p>
     <w:p>
       <w:pPr>
         <w:pStyle w:val="Bezodstpw"/>
-      </w:pPr>
-      <w:r>
+        <w:rPr>
+          <w:sz w:val="24"/>
+          <w:szCs w:val="24"/>
+        </w:rPr>
+      </w:pPr>
+    </w:p>
+    <w:p>
+      <w:pPr>
+        <w:pStyle w:val="Bezodstpw"/>
+        <w:rPr>
+          <w:sz w:val="24"/>
+          <w:szCs w:val="24"/>
+        </w:rPr>
+      </w:pPr>
+      <w:r>
+        <w:rPr>
+          <w:sz w:val="24"/>
+          <w:szCs w:val="24"/>
+        </w:rPr>
         <w:t xml:space="preserve">3.Użytkownikami produktu będą </w:t>
       </w:r>
       <w:r>
+        <w:rPr>
+          <w:sz w:val="24"/>
+          <w:szCs w:val="24"/>
+        </w:rPr>
         <w:t>pracownicy wypożyczalni sprzętu medycznego jak i klienci:</w:t>
       </w:r>
     </w:p>
@@ -58,6 +178,10 @@
       <w:pPr>
         <w:pStyle w:val="Bezodstpw"/>
         <w:ind w:left="720"/>
+        <w:rPr>
+          <w:sz w:val="24"/>
+          <w:szCs w:val="24"/>
+        </w:rPr>
       </w:pPr>
     </w:p>
     <w:p>
@@ -67,14 +191,30 @@
           <w:ilvl w:val="0"/>
           <w:numId w:val="1"/>
         </w:numPr>
-      </w:pPr>
-      <w:r>
+        <w:rPr>
+          <w:sz w:val="24"/>
+          <w:szCs w:val="24"/>
+        </w:rPr>
+      </w:pPr>
+      <w:r>
+        <w:rPr>
+          <w:sz w:val="24"/>
+          <w:szCs w:val="24"/>
+        </w:rPr>
         <w:t>Nazwa użytkownika:</w:t>
       </w:r>
       <w:r>
+        <w:rPr>
+          <w:sz w:val="24"/>
+          <w:szCs w:val="24"/>
+        </w:rPr>
         <w:t xml:space="preserve"> Menadżer</w:t>
       </w:r>
       <w:r>
+        <w:rPr>
+          <w:sz w:val="24"/>
+          <w:szCs w:val="24"/>
+        </w:rPr>
         <w:t>;</w:t>
       </w:r>
     </w:p>
@@ -85,14 +225,30 @@
           <w:ilvl w:val="0"/>
           <w:numId w:val="1"/>
         </w:numPr>
-      </w:pPr>
-      <w:r>
+        <w:rPr>
+          <w:sz w:val="24"/>
+          <w:szCs w:val="24"/>
+        </w:rPr>
+      </w:pPr>
+      <w:r>
+        <w:rPr>
+          <w:sz w:val="24"/>
+          <w:szCs w:val="24"/>
+        </w:rPr>
         <w:t>Rola użytkownika:</w:t>
       </w:r>
       <w:r>
+        <w:rPr>
+          <w:sz w:val="24"/>
+          <w:szCs w:val="24"/>
+        </w:rPr>
         <w:t xml:space="preserve"> </w:t>
       </w:r>
       <w:r>
+        <w:rPr>
+          <w:sz w:val="24"/>
+          <w:szCs w:val="24"/>
+        </w:rPr>
         <w:t>organizacja i zaopatrzenie wypożyczalni w sprzęt medyczny;</w:t>
       </w:r>
     </w:p>
@@ -103,10 +259,25 @@
           <w:ilvl w:val="0"/>
           <w:numId w:val="1"/>
         </w:numPr>
-      </w:pPr>
-      <w:r>
+        <w:rPr>
+          <w:sz w:val="24"/>
+          <w:szCs w:val="24"/>
+        </w:rPr>
+      </w:pPr>
+      <w:r>
+        <w:rPr>
+          <w:sz w:val="24"/>
+          <w:szCs w:val="24"/>
+        </w:rPr>
         <w:t>Poziom wiedzy i doświadczenia:</w:t>
       </w:r>
+      <w:r>
+        <w:rPr>
+          <w:sz w:val="24"/>
+          <w:szCs w:val="24"/>
+        </w:rPr>
+        <w:t xml:space="preserve"> znajomość programów obsługujących system;</w:t>
+      </w:r>
     </w:p>
     <w:p>
       <w:pPr>
@@ -115,11 +286,23 @@
           <w:ilvl w:val="0"/>
           <w:numId w:val="1"/>
         </w:numPr>
-      </w:pPr>
-      <w:r>
+        <w:rPr>
+          <w:sz w:val="24"/>
+          <w:szCs w:val="24"/>
+        </w:rPr>
+      </w:pPr>
+      <w:r>
+        <w:rPr>
+          <w:sz w:val="24"/>
+          <w:szCs w:val="24"/>
+        </w:rPr>
         <w:t>Poziom znajomości technologii wykorzystywanej w projekcie:</w:t>
       </w:r>
       <w:r>
+        <w:rPr>
+          <w:sz w:val="24"/>
+          <w:szCs w:val="24"/>
+        </w:rPr>
         <w:t xml:space="preserve"> Zaawansowany; </w:t>
       </w:r>
     </w:p>
@@ -130,8 +313,16 @@
           <w:ilvl w:val="0"/>
           <w:numId w:val="1"/>
         </w:numPr>
-      </w:pPr>
-      <w:r>
+        <w:rPr>
+          <w:sz w:val="24"/>
+          <w:szCs w:val="24"/>
+        </w:rPr>
+      </w:pPr>
+      <w:r>
+        <w:rPr>
+          <w:sz w:val="24"/>
+          <w:szCs w:val="24"/>
+        </w:rPr>
         <w:t>Określeni ważności użytkownika:</w:t>
       </w:r>
     </w:p>
@@ -142,12 +333,27 @@
           <w:ilvl w:val="0"/>
           <w:numId w:val="5"/>
         </w:numPr>
-      </w:pPr>
-      <w:r>
+        <w:rPr>
+          <w:sz w:val="24"/>
+          <w:szCs w:val="24"/>
+        </w:rPr>
+      </w:pPr>
+      <w:r>
+        <w:rPr>
+          <w:sz w:val="24"/>
+          <w:szCs w:val="24"/>
+        </w:rPr>
         <w:t>Kluczowi użytkownicy</w:t>
       </w:r>
     </w:p>
-    <w:p/>
+    <w:p>
+      <w:pPr>
+        <w:rPr>
+          <w:sz w:val="24"/>
+          <w:szCs w:val="24"/>
+        </w:rPr>
+      </w:pPr>
+    </w:p>
     <w:p>
       <w:pPr>
         <w:pStyle w:val="Bezodstpw"/>
@@ -155,11 +361,23 @@
           <w:ilvl w:val="0"/>
           <w:numId w:val="1"/>
         </w:numPr>
-      </w:pPr>
-      <w:r>
+        <w:rPr>
+          <w:sz w:val="24"/>
+          <w:szCs w:val="24"/>
+        </w:rPr>
+      </w:pPr>
+      <w:r>
+        <w:rPr>
+          <w:sz w:val="24"/>
+          <w:szCs w:val="24"/>
+        </w:rPr>
         <w:t>Nazwa użytkownika:</w:t>
       </w:r>
       <w:r>
+        <w:rPr>
+          <w:sz w:val="24"/>
+          <w:szCs w:val="24"/>
+        </w:rPr>
         <w:t xml:space="preserve"> Administrator sieci;</w:t>
       </w:r>
     </w:p>
@@ -170,10 +388,25 @@
           <w:ilvl w:val="0"/>
           <w:numId w:val="1"/>
         </w:numPr>
-      </w:pPr>
-      <w:r>
+        <w:rPr>
+          <w:sz w:val="24"/>
+          <w:szCs w:val="24"/>
+        </w:rPr>
+      </w:pPr>
+      <w:r>
+        <w:rPr>
+          <w:sz w:val="24"/>
+          <w:szCs w:val="24"/>
+        </w:rPr>
         <w:t>Rola użytkownika:</w:t>
       </w:r>
+      <w:r>
+        <w:rPr>
+          <w:sz w:val="24"/>
+          <w:szCs w:val="24"/>
+        </w:rPr>
+        <w:t xml:space="preserve"> tworzenie i modyfikacja systemów;</w:t>
+      </w:r>
     </w:p>
     <w:p>
       <w:pPr>
@@ -182,10 +415,25 @@
           <w:ilvl w:val="0"/>
           <w:numId w:val="1"/>
         </w:numPr>
-      </w:pPr>
-      <w:r>
+        <w:rPr>
+          <w:sz w:val="24"/>
+          <w:szCs w:val="24"/>
+        </w:rPr>
+      </w:pPr>
+      <w:r>
+        <w:rPr>
+          <w:sz w:val="24"/>
+          <w:szCs w:val="24"/>
+        </w:rPr>
         <w:t>Poziom wiedzy i doświadczenia:</w:t>
       </w:r>
+      <w:r>
+        <w:rPr>
+          <w:sz w:val="24"/>
+          <w:szCs w:val="24"/>
+        </w:rPr>
+        <w:t xml:space="preserve"> znajomość baz danych;</w:t>
+      </w:r>
     </w:p>
     <w:p>
       <w:pPr>
@@ -194,11 +442,23 @@
           <w:ilvl w:val="0"/>
           <w:numId w:val="1"/>
         </w:numPr>
-      </w:pPr>
-      <w:r>
+        <w:rPr>
+          <w:sz w:val="24"/>
+          <w:szCs w:val="24"/>
+        </w:rPr>
+      </w:pPr>
+      <w:r>
+        <w:rPr>
+          <w:sz w:val="24"/>
+          <w:szCs w:val="24"/>
+        </w:rPr>
         <w:t>Poziom znajomości technologii wykorzystywanej w projekcie:</w:t>
       </w:r>
       <w:r>
+        <w:rPr>
+          <w:sz w:val="24"/>
+          <w:szCs w:val="24"/>
+        </w:rPr>
         <w:t xml:space="preserve"> Znakomity;</w:t>
       </w:r>
     </w:p>
@@ -209,8 +469,16 @@
           <w:ilvl w:val="0"/>
           <w:numId w:val="1"/>
         </w:numPr>
-      </w:pPr>
-      <w:r>
+        <w:rPr>
+          <w:sz w:val="24"/>
+          <w:szCs w:val="24"/>
+        </w:rPr>
+      </w:pPr>
+      <w:r>
+        <w:rPr>
+          <w:sz w:val="24"/>
+          <w:szCs w:val="24"/>
+        </w:rPr>
         <w:t>Określeni ważności użytkownika:</w:t>
       </w:r>
     </w:p>
@@ -221,8 +489,16 @@
           <w:ilvl w:val="0"/>
           <w:numId w:val="5"/>
         </w:numPr>
-      </w:pPr>
-      <w:r>
+        <w:rPr>
+          <w:sz w:val="24"/>
+          <w:szCs w:val="24"/>
+        </w:rPr>
+      </w:pPr>
+      <w:r>
+        <w:rPr>
+          <w:sz w:val="24"/>
+          <w:szCs w:val="24"/>
+        </w:rPr>
         <w:t>Kluczowi użytkownicy</w:t>
       </w:r>
     </w:p>
@@ -230,6 +506,10 @@
       <w:pPr>
         <w:pStyle w:val="Bezodstpw"/>
         <w:ind w:left="720"/>
+        <w:rPr>
+          <w:sz w:val="24"/>
+          <w:szCs w:val="24"/>
+        </w:rPr>
       </w:pPr>
     </w:p>
     <w:p>
@@ -239,11 +519,23 @@
           <w:ilvl w:val="0"/>
           <w:numId w:val="1"/>
         </w:numPr>
-      </w:pPr>
-      <w:r>
+        <w:rPr>
+          <w:sz w:val="24"/>
+          <w:szCs w:val="24"/>
+        </w:rPr>
+      </w:pPr>
+      <w:r>
+        <w:rPr>
+          <w:sz w:val="24"/>
+          <w:szCs w:val="24"/>
+        </w:rPr>
         <w:t>Nazwa użytkownika:</w:t>
       </w:r>
       <w:r>
+        <w:rPr>
+          <w:sz w:val="24"/>
+          <w:szCs w:val="24"/>
+        </w:rPr>
         <w:t xml:space="preserve"> Pracownicy;</w:t>
       </w:r>
     </w:p>
@@ -254,11 +546,23 @@
           <w:ilvl w:val="0"/>
           <w:numId w:val="1"/>
         </w:numPr>
-      </w:pPr>
-      <w:r>
+        <w:rPr>
+          <w:sz w:val="24"/>
+          <w:szCs w:val="24"/>
+        </w:rPr>
+      </w:pPr>
+      <w:r>
+        <w:rPr>
+          <w:sz w:val="24"/>
+          <w:szCs w:val="24"/>
+        </w:rPr>
         <w:t>Rola użytkownika:</w:t>
       </w:r>
       <w:r>
+        <w:rPr>
+          <w:sz w:val="24"/>
+          <w:szCs w:val="24"/>
+        </w:rPr>
         <w:t xml:space="preserve"> obsługa klientów i organizacja </w:t>
       </w:r>
     </w:p>
@@ -269,10 +573,25 @@
           <w:ilvl w:val="0"/>
           <w:numId w:val="1"/>
         </w:numPr>
-      </w:pPr>
-      <w:r>
+        <w:rPr>
+          <w:sz w:val="24"/>
+          <w:szCs w:val="24"/>
+        </w:rPr>
+      </w:pPr>
+      <w:r>
+        <w:rPr>
+          <w:sz w:val="24"/>
+          <w:szCs w:val="24"/>
+        </w:rPr>
         <w:t>Poziom wiedzy i doświadczenia:</w:t>
       </w:r>
+      <w:r>
+        <w:rPr>
+          <w:sz w:val="24"/>
+          <w:szCs w:val="24"/>
+        </w:rPr>
+        <w:t xml:space="preserve"> znajomość obsługi klienta;</w:t>
+      </w:r>
     </w:p>
     <w:p>
       <w:pPr>
@@ -281,10 +600,25 @@
           <w:ilvl w:val="0"/>
           <w:numId w:val="1"/>
         </w:numPr>
-      </w:pPr>
-      <w:r>
+        <w:rPr>
+          <w:sz w:val="24"/>
+          <w:szCs w:val="24"/>
+        </w:rPr>
+      </w:pPr>
+      <w:r>
+        <w:rPr>
+          <w:sz w:val="24"/>
+          <w:szCs w:val="24"/>
+        </w:rPr>
         <w:t>Poziom znajomości technologii wykorzystywanej w projekcie:</w:t>
       </w:r>
+      <w:r>
+        <w:rPr>
+          <w:sz w:val="24"/>
+          <w:szCs w:val="24"/>
+        </w:rPr>
+        <w:t xml:space="preserve"> dobry;</w:t>
+      </w:r>
     </w:p>
     <w:p>
       <w:pPr>
@@ -293,8 +627,16 @@
           <w:ilvl w:val="0"/>
           <w:numId w:val="1"/>
         </w:numPr>
-      </w:pPr>
-      <w:r>
+        <w:rPr>
+          <w:sz w:val="24"/>
+          <w:szCs w:val="24"/>
+        </w:rPr>
+      </w:pPr>
+      <w:r>
+        <w:rPr>
+          <w:sz w:val="24"/>
+          <w:szCs w:val="24"/>
+        </w:rPr>
         <w:t>Określeni ważności użytkownika:</w:t>
       </w:r>
     </w:p>
@@ -305,8 +647,16 @@
           <w:ilvl w:val="0"/>
           <w:numId w:val="5"/>
         </w:numPr>
-      </w:pPr>
-      <w:r>
+        <w:rPr>
+          <w:sz w:val="24"/>
+          <w:szCs w:val="24"/>
+        </w:rPr>
+      </w:pPr>
+      <w:r>
+        <w:rPr>
+          <w:sz w:val="24"/>
+          <w:szCs w:val="24"/>
+        </w:rPr>
         <w:t>Użytkownicy drugiego poziomu</w:t>
       </w:r>
     </w:p>
@@ -314,6 +664,10 @@
       <w:pPr>
         <w:pStyle w:val="Bezodstpw"/>
         <w:ind w:left="720"/>
+        <w:rPr>
+          <w:sz w:val="24"/>
+          <w:szCs w:val="24"/>
+        </w:rPr>
       </w:pPr>
     </w:p>
     <w:p>
@@ -323,11 +677,23 @@
           <w:ilvl w:val="0"/>
           <w:numId w:val="1"/>
         </w:numPr>
-      </w:pPr>
-      <w:r>
+        <w:rPr>
+          <w:sz w:val="24"/>
+          <w:szCs w:val="24"/>
+        </w:rPr>
+      </w:pPr>
+      <w:r>
+        <w:rPr>
+          <w:sz w:val="24"/>
+          <w:szCs w:val="24"/>
+        </w:rPr>
         <w:t>Nazwa użytkownika:</w:t>
       </w:r>
       <w:r>
+        <w:rPr>
+          <w:sz w:val="24"/>
+          <w:szCs w:val="24"/>
+        </w:rPr>
         <w:t xml:space="preserve"> Klienci;</w:t>
       </w:r>
     </w:p>
@@ -338,11 +704,23 @@
           <w:ilvl w:val="0"/>
           <w:numId w:val="1"/>
         </w:numPr>
-      </w:pPr>
-      <w:r>
+        <w:rPr>
+          <w:sz w:val="24"/>
+          <w:szCs w:val="24"/>
+        </w:rPr>
+      </w:pPr>
+      <w:r>
+        <w:rPr>
+          <w:sz w:val="24"/>
+          <w:szCs w:val="24"/>
+        </w:rPr>
         <w:t>Rola użytkownika:</w:t>
       </w:r>
       <w:r>
+        <w:rPr>
+          <w:sz w:val="24"/>
+          <w:szCs w:val="24"/>
+        </w:rPr>
         <w:t xml:space="preserve"> wypożyczanie sprzętu medycznego;</w:t>
       </w:r>
     </w:p>
@@ -353,10 +731,25 @@
           <w:ilvl w:val="0"/>
           <w:numId w:val="1"/>
         </w:numPr>
-      </w:pPr>
-      <w:r>
+        <w:rPr>
+          <w:sz w:val="24"/>
+          <w:szCs w:val="24"/>
+        </w:rPr>
+      </w:pPr>
+      <w:r>
+        <w:rPr>
+          <w:sz w:val="24"/>
+          <w:szCs w:val="24"/>
+        </w:rPr>
         <w:t>Poziom wiedzy i doświadczenia:</w:t>
       </w:r>
+      <w:r>
+        <w:rPr>
+          <w:sz w:val="24"/>
+          <w:szCs w:val="24"/>
+        </w:rPr>
+        <w:t xml:space="preserve"> znajomość programów pracujących w wypożyczalni;</w:t>
+      </w:r>
     </w:p>
     <w:p>
       <w:pPr>
@@ -365,10 +758,25 @@
           <w:ilvl w:val="0"/>
           <w:numId w:val="1"/>
         </w:numPr>
-      </w:pPr>
-      <w:r>
+        <w:rPr>
+          <w:sz w:val="24"/>
+          <w:szCs w:val="24"/>
+        </w:rPr>
+      </w:pPr>
+      <w:r>
+        <w:rPr>
+          <w:sz w:val="24"/>
+          <w:szCs w:val="24"/>
+        </w:rPr>
         <w:t>Poziom znajomości technologii wykorzystywanej w projekcie:</w:t>
       </w:r>
+      <w:r>
+        <w:rPr>
+          <w:sz w:val="24"/>
+          <w:szCs w:val="24"/>
+        </w:rPr>
+        <w:t xml:space="preserve"> podstawowy;</w:t>
+      </w:r>
     </w:p>
     <w:p>
       <w:pPr>
@@ -377,8 +785,16 @@
           <w:ilvl w:val="0"/>
           <w:numId w:val="1"/>
         </w:numPr>
-      </w:pPr>
-      <w:r>
+        <w:rPr>
+          <w:sz w:val="24"/>
+          <w:szCs w:val="24"/>
+        </w:rPr>
+      </w:pPr>
+      <w:r>
+        <w:rPr>
+          <w:sz w:val="24"/>
+          <w:szCs w:val="24"/>
+        </w:rPr>
         <w:t>Określeni ważności użytkownika:</w:t>
       </w:r>
     </w:p>
@@ -389,12 +805,933 @@
           <w:ilvl w:val="0"/>
           <w:numId w:val="5"/>
         </w:numPr>
-      </w:pPr>
-      <w:r>
+        <w:rPr>
+          <w:sz w:val="24"/>
+          <w:szCs w:val="24"/>
+        </w:rPr>
+      </w:pPr>
+      <w:r>
+        <w:rPr>
+          <w:sz w:val="24"/>
+          <w:szCs w:val="24"/>
+        </w:rPr>
         <w:t>Kluczowi użytkownicy</w:t>
       </w:r>
     </w:p>
-    <w:p/>
+    <w:p>
+      <w:pPr>
+        <w:rPr>
+          <w:sz w:val="24"/>
+          <w:szCs w:val="24"/>
+        </w:rPr>
+      </w:pPr>
+    </w:p>
+    <w:p>
+      <w:pPr>
+        <w:rPr>
+          <w:sz w:val="24"/>
+          <w:szCs w:val="24"/>
+        </w:rPr>
+      </w:pPr>
+      <w:r>
+        <w:rPr>
+          <w:sz w:val="24"/>
+          <w:szCs w:val="24"/>
+        </w:rPr>
+        <w:lastRenderedPageBreak/>
+        <w:t xml:space="preserve">4. Produkt będzie mógł pracować po zainstalowaniu go na danym komputerze w danym środowisku jak również będzie mógł być obsługiwany w przeglądarce internetowej. Pracownik wypożyczalni sprzętu medycznego będzie mógł korzystać ze wszystkich urządzeń obsługujących dany produkt, natomiast klient będzie miał pewne ograniczenia. Większość popularnych aplikacji będzie współgrało z naszym produktem. Produkt będzie ograniczony przez to, że jeżeli na danym komputerze nie będzie on zainstalowany, ani nie będzie możliwości dostępu do Internetu </w:t>
+      </w:r>
+      <w:r>
+        <w:rPr>
+          <w:sz w:val="24"/>
+          <w:szCs w:val="24"/>
+        </w:rPr>
+        <w:t>nie będzie on mógł być obsługiwany.</w:t>
+      </w:r>
+    </w:p>
+    <w:p>
+      <w:pPr>
+        <w:rPr>
+          <w:sz w:val="24"/>
+          <w:szCs w:val="24"/>
+        </w:rPr>
+      </w:pPr>
+    </w:p>
+    <w:p>
+      <w:pPr>
+        <w:rPr>
+          <w:sz w:val="24"/>
+          <w:szCs w:val="24"/>
+        </w:rPr>
+      </w:pPr>
+      <w:r>
+        <w:rPr>
+          <w:sz w:val="24"/>
+          <w:szCs w:val="24"/>
+        </w:rPr>
+        <w:t xml:space="preserve">5. </w:t>
+      </w:r>
+    </w:p>
+    <w:p>
+      <w:pPr>
+        <w:pStyle w:val="Akapitzlist"/>
+        <w:numPr>
+          <w:ilvl w:val="0"/>
+          <w:numId w:val="7"/>
+        </w:numPr>
+        <w:rPr>
+          <w:sz w:val="24"/>
+          <w:szCs w:val="24"/>
+        </w:rPr>
+      </w:pPr>
+      <w:r>
+        <w:rPr>
+          <w:sz w:val="24"/>
+          <w:szCs w:val="24"/>
+        </w:rPr>
+        <w:t>Pracownik- osoba obsługująca i pozyskująca klientów, posiadająca odpowiednie umiejętności na odpowiednich stanowiskach;</w:t>
+      </w:r>
+    </w:p>
+    <w:p>
+      <w:pPr>
+        <w:pStyle w:val="Akapitzlist"/>
+        <w:numPr>
+          <w:ilvl w:val="0"/>
+          <w:numId w:val="7"/>
+        </w:numPr>
+        <w:rPr>
+          <w:sz w:val="24"/>
+          <w:szCs w:val="24"/>
+        </w:rPr>
+      </w:pPr>
+      <w:r>
+        <w:rPr>
+          <w:sz w:val="24"/>
+          <w:szCs w:val="24"/>
+        </w:rPr>
+        <w:t>Klient- osoba, która wypożycza sprzęt medyczny po zapłaceniu określonej sumy pieniędzy;</w:t>
+      </w:r>
+    </w:p>
+    <w:p>
+      <w:pPr>
+        <w:pStyle w:val="Akapitzlist"/>
+        <w:numPr>
+          <w:ilvl w:val="0"/>
+          <w:numId w:val="7"/>
+        </w:numPr>
+        <w:rPr>
+          <w:sz w:val="24"/>
+          <w:szCs w:val="24"/>
+        </w:rPr>
+      </w:pPr>
+      <w:r>
+        <w:rPr>
+          <w:sz w:val="24"/>
+          <w:szCs w:val="24"/>
+        </w:rPr>
+        <w:t>Rezerwacja sprzętu medycznego- zarezerwowanie sprzętu jest możliwe lecz niekonieczne żeby wypożyczyć sprzęt medyczny;</w:t>
+      </w:r>
+    </w:p>
+    <w:p>
+      <w:pPr>
+        <w:pStyle w:val="Akapitzlist"/>
+        <w:numPr>
+          <w:ilvl w:val="0"/>
+          <w:numId w:val="7"/>
+        </w:numPr>
+        <w:rPr>
+          <w:sz w:val="24"/>
+          <w:szCs w:val="24"/>
+        </w:rPr>
+      </w:pPr>
+      <w:r>
+        <w:rPr>
+          <w:sz w:val="24"/>
+          <w:szCs w:val="24"/>
+        </w:rPr>
+        <w:t>Ilość pozycji sprzętu- ilość wolnych lub zarezerwowanych pozycji sprzętu;</w:t>
+      </w:r>
+    </w:p>
+    <w:p>
+      <w:pPr>
+        <w:pStyle w:val="Akapitzlist"/>
+        <w:numPr>
+          <w:ilvl w:val="0"/>
+          <w:numId w:val="7"/>
+        </w:numPr>
+        <w:rPr>
+          <w:sz w:val="24"/>
+          <w:szCs w:val="24"/>
+        </w:rPr>
+      </w:pPr>
+      <w:r>
+        <w:rPr>
+          <w:sz w:val="24"/>
+          <w:szCs w:val="24"/>
+        </w:rPr>
+        <w:t xml:space="preserve">Okres wypożyczenia- jest to czas wypożyczenia sprzętu medycznego od chwili pozyskania go do chwili oddania do wypożyczalni; </w:t>
+      </w:r>
+    </w:p>
+    <w:p>
+      <w:pPr>
+        <w:rPr>
+          <w:sz w:val="24"/>
+          <w:szCs w:val="24"/>
+        </w:rPr>
+      </w:pPr>
+      <w:r>
+        <w:rPr>
+          <w:sz w:val="24"/>
+          <w:szCs w:val="24"/>
+        </w:rPr>
+        <w:t xml:space="preserve"> </w:t>
+      </w:r>
+      <w:r>
+        <w:rPr>
+          <w:sz w:val="24"/>
+          <w:szCs w:val="24"/>
+        </w:rPr>
+        <w:t xml:space="preserve">6. Projekt systemu wypożyczalni sprzętu medycznego powinien posiadać </w:t>
+      </w:r>
+      <w:r>
+        <w:rPr>
+          <w:sz w:val="24"/>
+          <w:szCs w:val="24"/>
+        </w:rPr>
+        <w:t xml:space="preserve">również </w:t>
+      </w:r>
+      <w:r>
+        <w:rPr>
+          <w:sz w:val="24"/>
+          <w:szCs w:val="24"/>
+        </w:rPr>
+        <w:t>bazę wszystkich klientów ( zarówno indywidualnych jak i firmy). Elementy to:</w:t>
+      </w:r>
+    </w:p>
+    <w:p>
+      <w:pPr>
+        <w:pStyle w:val="Akapitzlist"/>
+        <w:numPr>
+          <w:ilvl w:val="0"/>
+          <w:numId w:val="8"/>
+        </w:numPr>
+        <w:rPr>
+          <w:sz w:val="24"/>
+          <w:szCs w:val="24"/>
+        </w:rPr>
+      </w:pPr>
+      <w:r>
+        <w:rPr>
+          <w:sz w:val="24"/>
+          <w:szCs w:val="24"/>
+        </w:rPr>
+        <w:t>Imię i nazwisko klienta;</w:t>
+      </w:r>
+    </w:p>
+    <w:p>
+      <w:pPr>
+        <w:pStyle w:val="Akapitzlist"/>
+        <w:numPr>
+          <w:ilvl w:val="0"/>
+          <w:numId w:val="8"/>
+        </w:numPr>
+        <w:rPr>
+          <w:sz w:val="24"/>
+          <w:szCs w:val="24"/>
+        </w:rPr>
+      </w:pPr>
+      <w:r>
+        <w:rPr>
+          <w:sz w:val="24"/>
+          <w:szCs w:val="24"/>
+        </w:rPr>
+        <w:t>Adres zamieszkania;</w:t>
+      </w:r>
+    </w:p>
+    <w:p>
+      <w:pPr>
+        <w:pStyle w:val="Akapitzlist"/>
+        <w:numPr>
+          <w:ilvl w:val="0"/>
+          <w:numId w:val="8"/>
+        </w:numPr>
+        <w:rPr>
+          <w:sz w:val="24"/>
+          <w:szCs w:val="24"/>
+        </w:rPr>
+      </w:pPr>
+      <w:r>
+        <w:rPr>
+          <w:sz w:val="24"/>
+          <w:szCs w:val="24"/>
+        </w:rPr>
+        <w:t>Data urodzenia;</w:t>
+      </w:r>
+    </w:p>
+    <w:p>
+      <w:pPr>
+        <w:pStyle w:val="Akapitzlist"/>
+        <w:numPr>
+          <w:ilvl w:val="0"/>
+          <w:numId w:val="8"/>
+        </w:numPr>
+        <w:rPr>
+          <w:sz w:val="24"/>
+          <w:szCs w:val="24"/>
+        </w:rPr>
+      </w:pPr>
+      <w:r>
+        <w:rPr>
+          <w:sz w:val="24"/>
+          <w:szCs w:val="24"/>
+        </w:rPr>
+        <w:t>Miejsce urodzenia;</w:t>
+      </w:r>
+    </w:p>
+    <w:p>
+      <w:pPr>
+        <w:pStyle w:val="Akapitzlist"/>
+        <w:numPr>
+          <w:ilvl w:val="0"/>
+          <w:numId w:val="8"/>
+        </w:numPr>
+        <w:rPr>
+          <w:sz w:val="24"/>
+          <w:szCs w:val="24"/>
+        </w:rPr>
+      </w:pPr>
+      <w:r>
+        <w:rPr>
+          <w:sz w:val="24"/>
+          <w:szCs w:val="24"/>
+        </w:rPr>
+        <w:t>Pesel;</w:t>
+      </w:r>
+    </w:p>
+    <w:p>
+      <w:pPr>
+        <w:pStyle w:val="Akapitzlist"/>
+        <w:numPr>
+          <w:ilvl w:val="0"/>
+          <w:numId w:val="8"/>
+        </w:numPr>
+        <w:rPr>
+          <w:sz w:val="24"/>
+          <w:szCs w:val="24"/>
+        </w:rPr>
+      </w:pPr>
+      <w:r>
+        <w:rPr>
+          <w:sz w:val="24"/>
+          <w:szCs w:val="24"/>
+        </w:rPr>
+        <w:t xml:space="preserve">Nip, Regon w przypadku firm; </w:t>
+      </w:r>
+    </w:p>
+    <w:p>
+      <w:pPr>
+        <w:pStyle w:val="Akapitzlist"/>
+        <w:numPr>
+          <w:ilvl w:val="0"/>
+          <w:numId w:val="8"/>
+        </w:numPr>
+        <w:rPr>
+          <w:sz w:val="24"/>
+          <w:szCs w:val="24"/>
+        </w:rPr>
+      </w:pPr>
+      <w:r>
+        <w:rPr>
+          <w:sz w:val="24"/>
+          <w:szCs w:val="24"/>
+        </w:rPr>
+        <w:t>Wypożyczanie oraz rezerwacje sprzętu medycznego przez klienta;</w:t>
+      </w:r>
+    </w:p>
+    <w:p>
+      <w:pPr>
+        <w:rPr>
+          <w:sz w:val="24"/>
+          <w:szCs w:val="24"/>
+        </w:rPr>
+      </w:pPr>
+      <w:r>
+        <w:rPr>
+          <w:sz w:val="24"/>
+          <w:szCs w:val="24"/>
+        </w:rPr>
+        <w:t xml:space="preserve">7. </w:t>
+      </w:r>
+      <w:r>
+        <w:rPr>
+          <w:sz w:val="24"/>
+          <w:szCs w:val="24"/>
+        </w:rPr>
+        <w:t>Przypuszczenia:</w:t>
+      </w:r>
+    </w:p>
+    <w:p>
+      <w:pPr>
+        <w:rPr>
+          <w:sz w:val="24"/>
+          <w:szCs w:val="24"/>
+        </w:rPr>
+      </w:pPr>
+      <w:r>
+        <w:rPr>
+          <w:sz w:val="24"/>
+          <w:szCs w:val="24"/>
+        </w:rPr>
+        <w:t xml:space="preserve">Gdy napotkamy problem z awarią systemu, całego komputera lub połączenia internetowego, mamy wtedy problem z brakiem możliwości korzystania z  produktu. W wypadku gdy serwer zostanie przeciążony mamy zawsze możliwość skorzystania z produktu na zainstalowanym programie na danym komputerze. </w:t>
+      </w:r>
+    </w:p>
+    <w:p>
+      <w:pPr>
+        <w:rPr>
+          <w:sz w:val="24"/>
+          <w:szCs w:val="24"/>
+        </w:rPr>
+      </w:pPr>
+      <w:r>
+        <w:rPr>
+          <w:sz w:val="24"/>
+          <w:szCs w:val="24"/>
+        </w:rPr>
+        <w:t xml:space="preserve">8. Wymagania funkcjonalne: </w:t>
+      </w:r>
+    </w:p>
+    <w:p>
+      <w:pPr>
+        <w:pStyle w:val="Akapitzlist"/>
+        <w:numPr>
+          <w:ilvl w:val="0"/>
+          <w:numId w:val="9"/>
+        </w:numPr>
+        <w:rPr>
+          <w:sz w:val="24"/>
+          <w:szCs w:val="24"/>
+        </w:rPr>
+      </w:pPr>
+      <w:r>
+        <w:rPr>
+          <w:sz w:val="24"/>
+          <w:szCs w:val="24"/>
+        </w:rPr>
+        <w:t>Wypożyczanie pozycji;</w:t>
+      </w:r>
+    </w:p>
+    <w:p>
+      <w:pPr>
+        <w:pStyle w:val="Akapitzlist"/>
+        <w:numPr>
+          <w:ilvl w:val="0"/>
+          <w:numId w:val="9"/>
+        </w:numPr>
+        <w:rPr>
+          <w:sz w:val="24"/>
+          <w:szCs w:val="24"/>
+        </w:rPr>
+      </w:pPr>
+      <w:r>
+        <w:rPr>
+          <w:sz w:val="24"/>
+          <w:szCs w:val="24"/>
+        </w:rPr>
+        <w:t>Rezerwacja zasobów;</w:t>
+      </w:r>
+    </w:p>
+    <w:p>
+      <w:pPr>
+        <w:pStyle w:val="Akapitzlist"/>
+        <w:numPr>
+          <w:ilvl w:val="0"/>
+          <w:numId w:val="9"/>
+        </w:numPr>
+        <w:rPr>
+          <w:sz w:val="24"/>
+          <w:szCs w:val="24"/>
+        </w:rPr>
+      </w:pPr>
+      <w:r>
+        <w:rPr>
+          <w:sz w:val="24"/>
+          <w:szCs w:val="24"/>
+        </w:rPr>
+        <w:lastRenderedPageBreak/>
+        <w:t>Weryfikacja tożsamości klientów;</w:t>
+      </w:r>
+    </w:p>
+    <w:p>
+      <w:pPr>
+        <w:pStyle w:val="Akapitzlist"/>
+        <w:numPr>
+          <w:ilvl w:val="0"/>
+          <w:numId w:val="9"/>
+        </w:numPr>
+        <w:rPr>
+          <w:sz w:val="24"/>
+          <w:szCs w:val="24"/>
+        </w:rPr>
+      </w:pPr>
+      <w:r>
+        <w:rPr>
+          <w:sz w:val="24"/>
+          <w:szCs w:val="24"/>
+        </w:rPr>
+        <w:t>Kontrolowanie zasobów;</w:t>
+      </w:r>
+    </w:p>
+    <w:p>
+      <w:pPr>
+        <w:pStyle w:val="Akapitzlist"/>
+        <w:numPr>
+          <w:ilvl w:val="0"/>
+          <w:numId w:val="9"/>
+        </w:numPr>
+        <w:rPr>
+          <w:sz w:val="24"/>
+          <w:szCs w:val="24"/>
+        </w:rPr>
+      </w:pPr>
+      <w:r>
+        <w:rPr>
+          <w:sz w:val="24"/>
+          <w:szCs w:val="24"/>
+        </w:rPr>
+        <w:t>Ewidencja pracowników;</w:t>
+      </w:r>
+    </w:p>
+    <w:p>
+      <w:pPr>
+        <w:pStyle w:val="Akapitzlist"/>
+        <w:numPr>
+          <w:ilvl w:val="0"/>
+          <w:numId w:val="9"/>
+        </w:numPr>
+        <w:rPr>
+          <w:sz w:val="24"/>
+          <w:szCs w:val="24"/>
+        </w:rPr>
+      </w:pPr>
+      <w:r>
+        <w:rPr>
+          <w:sz w:val="24"/>
+          <w:szCs w:val="24"/>
+        </w:rPr>
+        <w:t>Ewidencja klientów;</w:t>
+      </w:r>
+    </w:p>
+    <w:p>
+      <w:pPr>
+        <w:pStyle w:val="Akapitzlist"/>
+        <w:numPr>
+          <w:ilvl w:val="0"/>
+          <w:numId w:val="9"/>
+        </w:numPr>
+        <w:rPr>
+          <w:sz w:val="24"/>
+          <w:szCs w:val="24"/>
+        </w:rPr>
+      </w:pPr>
+      <w:r>
+        <w:rPr>
+          <w:sz w:val="24"/>
+          <w:szCs w:val="24"/>
+        </w:rPr>
+        <w:t>Katalogowanie zasobów;</w:t>
+      </w:r>
+    </w:p>
+    <w:p>
+      <w:pPr>
+        <w:pStyle w:val="Akapitzlist"/>
+        <w:numPr>
+          <w:ilvl w:val="0"/>
+          <w:numId w:val="9"/>
+        </w:numPr>
+        <w:rPr>
+          <w:sz w:val="24"/>
+          <w:szCs w:val="24"/>
+        </w:rPr>
+      </w:pPr>
+      <w:r>
+        <w:rPr>
+          <w:sz w:val="24"/>
+          <w:szCs w:val="24"/>
+        </w:rPr>
+        <w:t>Ewidencja zasobów;</w:t>
+      </w:r>
+    </w:p>
+    <w:p>
+      <w:pPr>
+        <w:pStyle w:val="Akapitzlist"/>
+        <w:numPr>
+          <w:ilvl w:val="0"/>
+          <w:numId w:val="9"/>
+        </w:numPr>
+        <w:rPr>
+          <w:sz w:val="24"/>
+          <w:szCs w:val="24"/>
+        </w:rPr>
+      </w:pPr>
+      <w:r>
+        <w:rPr>
+          <w:sz w:val="24"/>
+          <w:szCs w:val="24"/>
+        </w:rPr>
+        <w:t>Przechowywanie informacji;</w:t>
+      </w:r>
+    </w:p>
+    <w:p>
+      <w:pPr>
+        <w:rPr>
+          <w:sz w:val="24"/>
+          <w:szCs w:val="24"/>
+        </w:rPr>
+      </w:pPr>
+      <w:r>
+        <w:rPr>
+          <w:sz w:val="24"/>
+          <w:szCs w:val="24"/>
+        </w:rPr>
+        <w:t xml:space="preserve">9. </w:t>
+      </w:r>
+      <w:r>
+        <w:rPr>
+          <w:sz w:val="24"/>
+          <w:szCs w:val="24"/>
+        </w:rPr>
+        <w:t xml:space="preserve">Wymagania estetyczne: </w:t>
+      </w:r>
+    </w:p>
+    <w:p>
+      <w:r>
+        <w:t>Produkt powinien być wykonany estetycznie, przestronnie i czytelnie. Powinien mieć również atrakcyjną formę dla klienta i być dobrze skomponowany na daną część produktu.</w:t>
+      </w:r>
+    </w:p>
+    <w:p>
+      <w:pPr>
+        <w:rPr>
+          <w:lang w:eastAsia="pl-PL"/>
+        </w:rPr>
+      </w:pPr>
+      <w:r>
+        <w:t>10.</w:t>
+      </w:r>
+      <w:r>
+        <w:t xml:space="preserve"> </w:t>
+      </w:r>
+      <w:r>
+        <w:t xml:space="preserve"> </w:t>
+      </w:r>
+      <w:r>
+        <w:rPr>
+          <w:lang w:eastAsia="pl-PL"/>
+        </w:rPr>
+        <w:t>Projekt ma ułatwić i zautomatyzować proces wypożyczania oraz zarządzania zasobami. Dzięki</w:t>
+      </w:r>
+      <w:r>
+        <w:rPr>
+          <w:lang w:eastAsia="pl-PL"/>
+        </w:rPr>
+        <w:t xml:space="preserve">            </w:t>
+      </w:r>
+      <w:r>
+        <w:rPr>
+          <w:lang w:eastAsia="pl-PL"/>
+        </w:rPr>
+        <w:t xml:space="preserve"> </w:t>
+      </w:r>
+      <w:r>
+        <w:rPr>
+          <w:lang w:eastAsia="pl-PL"/>
+        </w:rPr>
+        <w:t>wprowadzanemu produktowi</w:t>
+      </w:r>
+      <w:r>
+        <w:rPr>
+          <w:lang w:eastAsia="pl-PL"/>
+        </w:rPr>
+        <w:t xml:space="preserve"> pracownicy będą mogli w łatwy sposób przeprowadzać ewidencję wypożyczonych pozycji, klientów oraz zasobów. Ponadto usprawni to działanie samej jednostki.  Praca będzie przebiegać szybciej i przejrzyściej a sam system będzie bardziej  elastyczny, łatwy w rozbudowie, łatwiejszy w obsłudze i będzie posiadał zwiększoną kontrolę baz oraz rejestrowanie akcji serwera zapewniając tym samym wysokie bezpieczeństwo przechowywanych danych.</w:t>
+      </w:r>
+    </w:p>
+    <w:p>
+      <w:pPr>
+        <w:rPr>
+          <w:lang w:eastAsia="pl-PL"/>
+        </w:rPr>
+      </w:pPr>
+      <w:r>
+        <w:rPr>
+          <w:lang w:eastAsia="pl-PL"/>
+        </w:rPr>
+        <w:t>11. Diagram przypadków użycia:</w:t>
+      </w:r>
+    </w:p>
+    <w:p>
+      <w:pPr>
+        <w:rPr>
+          <w:lang w:eastAsia="pl-PL"/>
+        </w:rPr>
+      </w:pPr>
+    </w:p>
+    <w:p>
+      <w:pPr>
+        <w:rPr>
+          <w:lang w:eastAsia="pl-PL"/>
+        </w:rPr>
+      </w:pPr>
+    </w:p>
+    <w:p>
+      <w:pPr>
+        <w:rPr>
+          <w:lang w:eastAsia="pl-PL"/>
+        </w:rPr>
+      </w:pPr>
+      <w:r>
+        <w:rPr>
+          <w:noProof/>
+          <w:lang w:eastAsia="pl-PL"/>
+        </w:rPr>
+        <w:drawing>
+          <wp:inline distT="0" distB="0" distL="0" distR="0">
+            <wp:extent cx="6453965" cy="3101008"/>
+            <wp:effectExtent l="19050" t="0" r="3985" b="0"/>
+            <wp:docPr id="1" name="Obraz 1" descr="C:\Users\Agata\Desktop\diagram przpadków użycia.png"/>
+            <wp:cNvGraphicFramePr>
+              <a:graphicFrameLocks xmlns:a="http://schemas.openxmlformats.org/drawingml/2006/main" noChangeAspect="1"/>
+            </wp:cNvGraphicFramePr>
+            <a:graphic xmlns:a="http://schemas.openxmlformats.org/drawingml/2006/main">
+              <a:graphicData uri="http://schemas.openxmlformats.org/drawingml/2006/picture">
+                <pic:pic xmlns:pic="http://schemas.openxmlformats.org/drawingml/2006/picture">
+                  <pic:nvPicPr>
+                    <pic:cNvPr id="0" name="Picture 1" descr="C:\Users\Agata\Desktop\diagram przpadków użycia.png"/>
+                    <pic:cNvPicPr>
+                      <a:picLocks noChangeAspect="1" noChangeArrowheads="1"/>
+                    </pic:cNvPicPr>
+                  </pic:nvPicPr>
+                  <pic:blipFill>
+                    <a:blip r:embed="rId5" cstate="print"/>
+                    <a:srcRect/>
+                    <a:stretch>
+                      <a:fillRect/>
+                    </a:stretch>
+                  </pic:blipFill>
+                  <pic:spPr bwMode="auto">
+                    <a:xfrm>
+                      <a:off x="0" y="0"/>
+                      <a:ext cx="6453965" cy="3101008"/>
+                    </a:xfrm>
+                    <a:prstGeom prst="rect">
+                      <a:avLst/>
+                    </a:prstGeom>
+                    <a:noFill/>
+                    <a:ln w="9525">
+                      <a:noFill/>
+                      <a:miter lim="800000"/>
+                      <a:headEnd/>
+                      <a:tailEnd/>
+                    </a:ln>
+                  </pic:spPr>
+                </pic:pic>
+              </a:graphicData>
+            </a:graphic>
+          </wp:inline>
+        </w:drawing>
+      </w:r>
+    </w:p>
+    <w:p>
+      <w:pPr>
+        <w:rPr>
+          <w:sz w:val="24"/>
+          <w:szCs w:val="24"/>
+        </w:rPr>
+      </w:pPr>
+    </w:p>
+    <w:p>
+      <w:pPr>
+        <w:rPr>
+          <w:sz w:val="24"/>
+          <w:szCs w:val="24"/>
+        </w:rPr>
+      </w:pPr>
+    </w:p>
+    <w:p>
+      <w:pPr>
+        <w:rPr>
+          <w:sz w:val="24"/>
+          <w:szCs w:val="24"/>
+        </w:rPr>
+      </w:pPr>
+      <w:r>
+        <w:rPr>
+          <w:sz w:val="24"/>
+          <w:szCs w:val="24"/>
+        </w:rPr>
+        <w:lastRenderedPageBreak/>
+        <w:t>12. Diagram klas:</w:t>
+      </w:r>
+    </w:p>
+    <w:p>
+      <w:pPr>
+        <w:rPr>
+          <w:sz w:val="24"/>
+          <w:szCs w:val="24"/>
+        </w:rPr>
+      </w:pPr>
+      <w:r>
+        <w:rPr>
+          <w:noProof/>
+          <w:sz w:val="24"/>
+          <w:szCs w:val="24"/>
+          <w:lang w:eastAsia="pl-PL"/>
+        </w:rPr>
+        <w:drawing>
+          <wp:inline distT="0" distB="0" distL="0" distR="0">
+            <wp:extent cx="5760720" cy="2623523"/>
+            <wp:effectExtent l="19050" t="0" r="0" b="0"/>
+            <wp:docPr id="3" name="Obraz 2" descr="C:\Users\Agata\Downloads\Diagram klas (1).png"/>
+            <wp:cNvGraphicFramePr>
+              <a:graphicFrameLocks xmlns:a="http://schemas.openxmlformats.org/drawingml/2006/main" noChangeAspect="1"/>
+            </wp:cNvGraphicFramePr>
+            <a:graphic xmlns:a="http://schemas.openxmlformats.org/drawingml/2006/main">
+              <a:graphicData uri="http://schemas.openxmlformats.org/drawingml/2006/picture">
+                <pic:pic xmlns:pic="http://schemas.openxmlformats.org/drawingml/2006/picture">
+                  <pic:nvPicPr>
+                    <pic:cNvPr id="0" name="Picture 2" descr="C:\Users\Agata\Downloads\Diagram klas (1).png"/>
+                    <pic:cNvPicPr>
+                      <a:picLocks noChangeAspect="1" noChangeArrowheads="1"/>
+                    </pic:cNvPicPr>
+                  </pic:nvPicPr>
+                  <pic:blipFill>
+                    <a:blip r:embed="rId6" cstate="print"/>
+                    <a:srcRect/>
+                    <a:stretch>
+                      <a:fillRect/>
+                    </a:stretch>
+                  </pic:blipFill>
+                  <pic:spPr bwMode="auto">
+                    <a:xfrm>
+                      <a:off x="0" y="0"/>
+                      <a:ext cx="5760720" cy="2623523"/>
+                    </a:xfrm>
+                    <a:prstGeom prst="rect">
+                      <a:avLst/>
+                    </a:prstGeom>
+                    <a:noFill/>
+                    <a:ln w="9525">
+                      <a:noFill/>
+                      <a:miter lim="800000"/>
+                      <a:headEnd/>
+                      <a:tailEnd/>
+                    </a:ln>
+                  </pic:spPr>
+                </pic:pic>
+              </a:graphicData>
+            </a:graphic>
+          </wp:inline>
+        </w:drawing>
+      </w:r>
+    </w:p>
+    <w:p>
+      <w:pPr>
+        <w:rPr>
+          <w:sz w:val="24"/>
+          <w:szCs w:val="24"/>
+        </w:rPr>
+      </w:pPr>
+    </w:p>
+    <w:p>
+      <w:pPr>
+        <w:rPr>
+          <w:sz w:val="24"/>
+          <w:szCs w:val="24"/>
+        </w:rPr>
+      </w:pPr>
+      <w:r>
+        <w:rPr>
+          <w:sz w:val="24"/>
+          <w:szCs w:val="24"/>
+        </w:rPr>
+        <w:t>13. Diagram sekwencji:</w:t>
+      </w:r>
+    </w:p>
+    <w:p>
+      <w:pPr>
+        <w:rPr>
+          <w:sz w:val="24"/>
+          <w:szCs w:val="24"/>
+        </w:rPr>
+      </w:pPr>
+    </w:p>
+    <w:p>
+      <w:pPr>
+        <w:rPr>
+          <w:sz w:val="24"/>
+          <w:szCs w:val="24"/>
+        </w:rPr>
+      </w:pPr>
+    </w:p>
+    <w:p>
+      <w:pPr>
+        <w:rPr>
+          <w:sz w:val="24"/>
+          <w:szCs w:val="24"/>
+        </w:rPr>
+      </w:pPr>
+      <w:r>
+        <w:rPr>
+          <w:noProof/>
+          <w:sz w:val="24"/>
+          <w:szCs w:val="24"/>
+          <w:lang w:eastAsia="pl-PL"/>
+        </w:rPr>
+        <w:drawing>
+          <wp:inline distT="0" distB="0" distL="0" distR="0">
+            <wp:extent cx="5760720" cy="2761259"/>
+            <wp:effectExtent l="19050" t="0" r="0" b="0"/>
+            <wp:docPr id="2" name="Obraz 1" descr="C:\Users\Agata\Downloads\diagram sekwencji.png"/>
+            <wp:cNvGraphicFramePr>
+              <a:graphicFrameLocks xmlns:a="http://schemas.openxmlformats.org/drawingml/2006/main" noChangeAspect="1"/>
+            </wp:cNvGraphicFramePr>
+            <a:graphic xmlns:a="http://schemas.openxmlformats.org/drawingml/2006/main">
+              <a:graphicData uri="http://schemas.openxmlformats.org/drawingml/2006/picture">
+                <pic:pic xmlns:pic="http://schemas.openxmlformats.org/drawingml/2006/picture">
+                  <pic:nvPicPr>
+                    <pic:cNvPr id="0" name="Picture 1" descr="C:\Users\Agata\Downloads\diagram sekwencji.png"/>
+                    <pic:cNvPicPr>
+                      <a:picLocks noChangeAspect="1" noChangeArrowheads="1"/>
+                    </pic:cNvPicPr>
+                  </pic:nvPicPr>
+                  <pic:blipFill>
+                    <a:blip r:embed="rId7" cstate="print"/>
+                    <a:srcRect/>
+                    <a:stretch>
+                      <a:fillRect/>
+                    </a:stretch>
+                  </pic:blipFill>
+                  <pic:spPr bwMode="auto">
+                    <a:xfrm>
+                      <a:off x="0" y="0"/>
+                      <a:ext cx="5760720" cy="2761259"/>
+                    </a:xfrm>
+                    <a:prstGeom prst="rect">
+                      <a:avLst/>
+                    </a:prstGeom>
+                    <a:noFill/>
+                    <a:ln w="9525">
+                      <a:noFill/>
+                      <a:miter lim="800000"/>
+                      <a:headEnd/>
+                      <a:tailEnd/>
+                    </a:ln>
+                  </pic:spPr>
+                </pic:pic>
+              </a:graphicData>
+            </a:graphic>
+          </wp:inline>
+        </w:drawing>
+      </w:r>
+    </w:p>
     <w:sectPr>
       <w:pgSz w:w="11906" w:h="16838"/>
       <w:pgMar w:top="1417" w:right="1417" w:bottom="1417" w:left="1417" w:header="708" w:footer="708" w:gutter="0"/>
@@ -408,6 +1745,119 @@
 <file path=word/numbering.xml><?xml version="1.0" encoding="utf-8"?>
 <w:numbering xmlns:ve="http://schemas.openxmlformats.org/markup-compatibility/2006" xmlns:o="urn:schemas-microsoft-com:office:office" xmlns:r="http://schemas.openxmlformats.org/officeDocument/2006/relationships" xmlns:m="http://schemas.openxmlformats.org/officeDocument/2006/math" xmlns:v="urn:schemas-microsoft-com:vml" xmlns:wp="http://schemas.openxmlformats.org/drawingml/2006/wordprocessingDrawing" xmlns:w10="urn:schemas-microsoft-com:office:word" xmlns:w="http://schemas.openxmlformats.org/wordprocessingml/2006/main" xmlns:wne="http://schemas.microsoft.com/office/word/2006/wordml">
   <w:abstractNum w:abstractNumId="0">
+    <w:nsid w:val="101A66F7"/>
+    <w:multiLevelType w:val="hybridMultilevel"/>
+    <w:tmpl w:val="A0A43D36"/>
+    <w:lvl w:ilvl="0" w:tplc="04150001">
+      <w:start w:val="1"/>
+      <w:numFmt w:val="bullet"/>
+      <w:lvlText w:val=""/>
+      <w:lvlJc w:val="left"/>
+      <w:pPr>
+        <w:ind w:left="720" w:hanging="360"/>
+      </w:pPr>
+      <w:rPr>
+        <w:rFonts w:ascii="Symbol" w:hAnsi="Symbol" w:hint="default"/>
+      </w:rPr>
+    </w:lvl>
+    <w:lvl w:ilvl="1" w:tplc="04150003" w:tentative="1">
+      <w:start w:val="1"/>
+      <w:numFmt w:val="bullet"/>
+      <w:lvlText w:val="o"/>
+      <w:lvlJc w:val="left"/>
+      <w:pPr>
+        <w:ind w:left="1440" w:hanging="360"/>
+      </w:pPr>
+      <w:rPr>
+        <w:rFonts w:ascii="Courier New" w:hAnsi="Courier New" w:cs="Courier New" w:hint="default"/>
+      </w:rPr>
+    </w:lvl>
+    <w:lvl w:ilvl="2" w:tplc="04150005" w:tentative="1">
+      <w:start w:val="1"/>
+      <w:numFmt w:val="bullet"/>
+      <w:lvlText w:val=""/>
+      <w:lvlJc w:val="left"/>
+      <w:pPr>
+        <w:ind w:left="2160" w:hanging="360"/>
+      </w:pPr>
+      <w:rPr>
+        <w:rFonts w:ascii="Wingdings" w:hAnsi="Wingdings" w:hint="default"/>
+      </w:rPr>
+    </w:lvl>
+    <w:lvl w:ilvl="3" w:tplc="04150001" w:tentative="1">
+      <w:start w:val="1"/>
+      <w:numFmt w:val="bullet"/>
+      <w:lvlText w:val=""/>
+      <w:lvlJc w:val="left"/>
+      <w:pPr>
+        <w:ind w:left="2880" w:hanging="360"/>
+      </w:pPr>
+      <w:rPr>
+        <w:rFonts w:ascii="Symbol" w:hAnsi="Symbol" w:hint="default"/>
+      </w:rPr>
+    </w:lvl>
+    <w:lvl w:ilvl="4" w:tplc="04150003" w:tentative="1">
+      <w:start w:val="1"/>
+      <w:numFmt w:val="bullet"/>
+      <w:lvlText w:val="o"/>
+      <w:lvlJc w:val="left"/>
+      <w:pPr>
+        <w:ind w:left="3600" w:hanging="360"/>
+      </w:pPr>
+      <w:rPr>
+        <w:rFonts w:ascii="Courier New" w:hAnsi="Courier New" w:cs="Courier New" w:hint="default"/>
+      </w:rPr>
+    </w:lvl>
+    <w:lvl w:ilvl="5" w:tplc="04150005" w:tentative="1">
+      <w:start w:val="1"/>
+      <w:numFmt w:val="bullet"/>
+      <w:lvlText w:val=""/>
+      <w:lvlJc w:val="left"/>
+      <w:pPr>
+        <w:ind w:left="4320" w:hanging="360"/>
+      </w:pPr>
+      <w:rPr>
+        <w:rFonts w:ascii="Wingdings" w:hAnsi="Wingdings" w:hint="default"/>
+      </w:rPr>
+    </w:lvl>
+    <w:lvl w:ilvl="6" w:tplc="04150001" w:tentative="1">
+      <w:start w:val="1"/>
+      <w:numFmt w:val="bullet"/>
+      <w:lvlText w:val=""/>
+      <w:lvlJc w:val="left"/>
+      <w:pPr>
+        <w:ind w:left="5040" w:hanging="360"/>
+      </w:pPr>
+      <w:rPr>
+        <w:rFonts w:ascii="Symbol" w:hAnsi="Symbol" w:hint="default"/>
+      </w:rPr>
+    </w:lvl>
+    <w:lvl w:ilvl="7" w:tplc="04150003" w:tentative="1">
+      <w:start w:val="1"/>
+      <w:numFmt w:val="bullet"/>
+      <w:lvlText w:val="o"/>
+      <w:lvlJc w:val="left"/>
+      <w:pPr>
+        <w:ind w:left="5760" w:hanging="360"/>
+      </w:pPr>
+      <w:rPr>
+        <w:rFonts w:ascii="Courier New" w:hAnsi="Courier New" w:cs="Courier New" w:hint="default"/>
+      </w:rPr>
+    </w:lvl>
+    <w:lvl w:ilvl="8" w:tplc="04150005" w:tentative="1">
+      <w:start w:val="1"/>
+      <w:numFmt w:val="bullet"/>
+      <w:lvlText w:val=""/>
+      <w:lvlJc w:val="left"/>
+      <w:pPr>
+        <w:ind w:left="6480" w:hanging="360"/>
+      </w:pPr>
+      <w:rPr>
+        <w:rFonts w:ascii="Wingdings" w:hAnsi="Wingdings" w:hint="default"/>
+      </w:rPr>
+    </w:lvl>
+  </w:abstractNum>
+  <w:abstractNum w:abstractNumId="1">
     <w:nsid w:val="26AF2FC9"/>
     <w:multiLevelType w:val="hybridMultilevel"/>
     <w:tmpl w:val="7BAAA274"/>
@@ -520,7 +1970,120 @@
       </w:rPr>
     </w:lvl>
   </w:abstractNum>
-  <w:abstractNum w:abstractNumId="1">
+  <w:abstractNum w:abstractNumId="2">
+    <w:nsid w:val="3C4C72ED"/>
+    <w:multiLevelType w:val="hybridMultilevel"/>
+    <w:tmpl w:val="831EAD0E"/>
+    <w:lvl w:ilvl="0" w:tplc="04150001">
+      <w:start w:val="1"/>
+      <w:numFmt w:val="bullet"/>
+      <w:lvlText w:val=""/>
+      <w:lvlJc w:val="left"/>
+      <w:pPr>
+        <w:ind w:left="720" w:hanging="360"/>
+      </w:pPr>
+      <w:rPr>
+        <w:rFonts w:ascii="Symbol" w:hAnsi="Symbol" w:hint="default"/>
+      </w:rPr>
+    </w:lvl>
+    <w:lvl w:ilvl="1" w:tplc="04150003" w:tentative="1">
+      <w:start w:val="1"/>
+      <w:numFmt w:val="bullet"/>
+      <w:lvlText w:val="o"/>
+      <w:lvlJc w:val="left"/>
+      <w:pPr>
+        <w:ind w:left="1440" w:hanging="360"/>
+      </w:pPr>
+      <w:rPr>
+        <w:rFonts w:ascii="Courier New" w:hAnsi="Courier New" w:cs="Courier New" w:hint="default"/>
+      </w:rPr>
+    </w:lvl>
+    <w:lvl w:ilvl="2" w:tplc="04150005" w:tentative="1">
+      <w:start w:val="1"/>
+      <w:numFmt w:val="bullet"/>
+      <w:lvlText w:val=""/>
+      <w:lvlJc w:val="left"/>
+      <w:pPr>
+        <w:ind w:left="2160" w:hanging="360"/>
+      </w:pPr>
+      <w:rPr>
+        <w:rFonts w:ascii="Wingdings" w:hAnsi="Wingdings" w:hint="default"/>
+      </w:rPr>
+    </w:lvl>
+    <w:lvl w:ilvl="3" w:tplc="04150001" w:tentative="1">
+      <w:start w:val="1"/>
+      <w:numFmt w:val="bullet"/>
+      <w:lvlText w:val=""/>
+      <w:lvlJc w:val="left"/>
+      <w:pPr>
+        <w:ind w:left="2880" w:hanging="360"/>
+      </w:pPr>
+      <w:rPr>
+        <w:rFonts w:ascii="Symbol" w:hAnsi="Symbol" w:hint="default"/>
+      </w:rPr>
+    </w:lvl>
+    <w:lvl w:ilvl="4" w:tplc="04150003" w:tentative="1">
+      <w:start w:val="1"/>
+      <w:numFmt w:val="bullet"/>
+      <w:lvlText w:val="o"/>
+      <w:lvlJc w:val="left"/>
+      <w:pPr>
+        <w:ind w:left="3600" w:hanging="360"/>
+      </w:pPr>
+      <w:rPr>
+        <w:rFonts w:ascii="Courier New" w:hAnsi="Courier New" w:cs="Courier New" w:hint="default"/>
+      </w:rPr>
+    </w:lvl>
+    <w:lvl w:ilvl="5" w:tplc="04150005" w:tentative="1">
+      <w:start w:val="1"/>
+      <w:numFmt w:val="bullet"/>
+      <w:lvlText w:val=""/>
+      <w:lvlJc w:val="left"/>
+      <w:pPr>
+        <w:ind w:left="4320" w:hanging="360"/>
+      </w:pPr>
+      <w:rPr>
+        <w:rFonts w:ascii="Wingdings" w:hAnsi="Wingdings" w:hint="default"/>
+      </w:rPr>
+    </w:lvl>
+    <w:lvl w:ilvl="6" w:tplc="04150001" w:tentative="1">
+      <w:start w:val="1"/>
+      <w:numFmt w:val="bullet"/>
+      <w:lvlText w:val=""/>
+      <w:lvlJc w:val="left"/>
+      <w:pPr>
+        <w:ind w:left="5040" w:hanging="360"/>
+      </w:pPr>
+      <w:rPr>
+        <w:rFonts w:ascii="Symbol" w:hAnsi="Symbol" w:hint="default"/>
+      </w:rPr>
+    </w:lvl>
+    <w:lvl w:ilvl="7" w:tplc="04150003" w:tentative="1">
+      <w:start w:val="1"/>
+      <w:numFmt w:val="bullet"/>
+      <w:lvlText w:val="o"/>
+      <w:lvlJc w:val="left"/>
+      <w:pPr>
+        <w:ind w:left="5760" w:hanging="360"/>
+      </w:pPr>
+      <w:rPr>
+        <w:rFonts w:ascii="Courier New" w:hAnsi="Courier New" w:cs="Courier New" w:hint="default"/>
+      </w:rPr>
+    </w:lvl>
+    <w:lvl w:ilvl="8" w:tplc="04150005" w:tentative="1">
+      <w:start w:val="1"/>
+      <w:numFmt w:val="bullet"/>
+      <w:lvlText w:val=""/>
+      <w:lvlJc w:val="left"/>
+      <w:pPr>
+        <w:ind w:left="6480" w:hanging="360"/>
+      </w:pPr>
+      <w:rPr>
+        <w:rFonts w:ascii="Wingdings" w:hAnsi="Wingdings" w:hint="default"/>
+      </w:rPr>
+    </w:lvl>
+  </w:abstractNum>
+  <w:abstractNum w:abstractNumId="3">
     <w:nsid w:val="413269E5"/>
     <w:multiLevelType w:val="hybridMultilevel"/>
     <w:tmpl w:val="6F1AB90E"/>
@@ -633,7 +2196,7 @@
       </w:rPr>
     </w:lvl>
   </w:abstractNum>
-  <w:abstractNum w:abstractNumId="2">
+  <w:abstractNum w:abstractNumId="4">
     <w:nsid w:val="451A3612"/>
     <w:multiLevelType w:val="hybridMultilevel"/>
     <w:tmpl w:val="1A4AF74A"/>
@@ -746,7 +2309,7 @@
       </w:rPr>
     </w:lvl>
   </w:abstractNum>
-  <w:abstractNum w:abstractNumId="3">
+  <w:abstractNum w:abstractNumId="5">
     <w:nsid w:val="55223D41"/>
     <w:multiLevelType w:val="hybridMultilevel"/>
     <w:tmpl w:val="713A61FE"/>
@@ -859,7 +2422,120 @@
       </w:rPr>
     </w:lvl>
   </w:abstractNum>
-  <w:abstractNum w:abstractNumId="4">
+  <w:abstractNum w:abstractNumId="6">
+    <w:nsid w:val="64D22607"/>
+    <w:multiLevelType w:val="hybridMultilevel"/>
+    <w:tmpl w:val="2D7085CA"/>
+    <w:lvl w:ilvl="0" w:tplc="04150001">
+      <w:start w:val="1"/>
+      <w:numFmt w:val="bullet"/>
+      <w:lvlText w:val=""/>
+      <w:lvlJc w:val="left"/>
+      <w:pPr>
+        <w:ind w:left="720" w:hanging="360"/>
+      </w:pPr>
+      <w:rPr>
+        <w:rFonts w:ascii="Symbol" w:hAnsi="Symbol" w:hint="default"/>
+      </w:rPr>
+    </w:lvl>
+    <w:lvl w:ilvl="1" w:tplc="04150003" w:tentative="1">
+      <w:start w:val="1"/>
+      <w:numFmt w:val="bullet"/>
+      <w:lvlText w:val="o"/>
+      <w:lvlJc w:val="left"/>
+      <w:pPr>
+        <w:ind w:left="1440" w:hanging="360"/>
+      </w:pPr>
+      <w:rPr>
+        <w:rFonts w:ascii="Courier New" w:hAnsi="Courier New" w:cs="Courier New" w:hint="default"/>
+      </w:rPr>
+    </w:lvl>
+    <w:lvl w:ilvl="2" w:tplc="04150005" w:tentative="1">
+      <w:start w:val="1"/>
+      <w:numFmt w:val="bullet"/>
+      <w:lvlText w:val=""/>
+      <w:lvlJc w:val="left"/>
+      <w:pPr>
+        <w:ind w:left="2160" w:hanging="360"/>
+      </w:pPr>
+      <w:rPr>
+        <w:rFonts w:ascii="Wingdings" w:hAnsi="Wingdings" w:hint="default"/>
+      </w:rPr>
+    </w:lvl>
+    <w:lvl w:ilvl="3" w:tplc="04150001" w:tentative="1">
+      <w:start w:val="1"/>
+      <w:numFmt w:val="bullet"/>
+      <w:lvlText w:val=""/>
+      <w:lvlJc w:val="left"/>
+      <w:pPr>
+        <w:ind w:left="2880" w:hanging="360"/>
+      </w:pPr>
+      <w:rPr>
+        <w:rFonts w:ascii="Symbol" w:hAnsi="Symbol" w:hint="default"/>
+      </w:rPr>
+    </w:lvl>
+    <w:lvl w:ilvl="4" w:tplc="04150003" w:tentative="1">
+      <w:start w:val="1"/>
+      <w:numFmt w:val="bullet"/>
+      <w:lvlText w:val="o"/>
+      <w:lvlJc w:val="left"/>
+      <w:pPr>
+        <w:ind w:left="3600" w:hanging="360"/>
+      </w:pPr>
+      <w:rPr>
+        <w:rFonts w:ascii="Courier New" w:hAnsi="Courier New" w:cs="Courier New" w:hint="default"/>
+      </w:rPr>
+    </w:lvl>
+    <w:lvl w:ilvl="5" w:tplc="04150005" w:tentative="1">
+      <w:start w:val="1"/>
+      <w:numFmt w:val="bullet"/>
+      <w:lvlText w:val=""/>
+      <w:lvlJc w:val="left"/>
+      <w:pPr>
+        <w:ind w:left="4320" w:hanging="360"/>
+      </w:pPr>
+      <w:rPr>
+        <w:rFonts w:ascii="Wingdings" w:hAnsi="Wingdings" w:hint="default"/>
+      </w:rPr>
+    </w:lvl>
+    <w:lvl w:ilvl="6" w:tplc="04150001" w:tentative="1">
+      <w:start w:val="1"/>
+      <w:numFmt w:val="bullet"/>
+      <w:lvlText w:val=""/>
+      <w:lvlJc w:val="left"/>
+      <w:pPr>
+        <w:ind w:left="5040" w:hanging="360"/>
+      </w:pPr>
+      <w:rPr>
+        <w:rFonts w:ascii="Symbol" w:hAnsi="Symbol" w:hint="default"/>
+      </w:rPr>
+    </w:lvl>
+    <w:lvl w:ilvl="7" w:tplc="04150003" w:tentative="1">
+      <w:start w:val="1"/>
+      <w:numFmt w:val="bullet"/>
+      <w:lvlText w:val="o"/>
+      <w:lvlJc w:val="left"/>
+      <w:pPr>
+        <w:ind w:left="5760" w:hanging="360"/>
+      </w:pPr>
+      <w:rPr>
+        <w:rFonts w:ascii="Courier New" w:hAnsi="Courier New" w:cs="Courier New" w:hint="default"/>
+      </w:rPr>
+    </w:lvl>
+    <w:lvl w:ilvl="8" w:tplc="04150005" w:tentative="1">
+      <w:start w:val="1"/>
+      <w:numFmt w:val="bullet"/>
+      <w:lvlText w:val=""/>
+      <w:lvlJc w:val="left"/>
+      <w:pPr>
+        <w:ind w:left="6480" w:hanging="360"/>
+      </w:pPr>
+      <w:rPr>
+        <w:rFonts w:ascii="Wingdings" w:hAnsi="Wingdings" w:hint="default"/>
+      </w:rPr>
+    </w:lvl>
+  </w:abstractNum>
+  <w:abstractNum w:abstractNumId="7">
     <w:nsid w:val="65CA3E67"/>
     <w:multiLevelType w:val="hybridMultilevel"/>
     <w:tmpl w:val="72B4023C"/>
@@ -972,7 +2648,7 @@
       </w:rPr>
     </w:lvl>
   </w:abstractNum>
-  <w:abstractNum w:abstractNumId="5">
+  <w:abstractNum w:abstractNumId="8">
     <w:nsid w:val="74E11D11"/>
     <w:multiLevelType w:val="hybridMultilevel"/>
     <w:tmpl w:val="9B766E16"/>
@@ -1086,22 +2762,31 @@
     </w:lvl>
   </w:abstractNum>
   <w:num w:numId="1">
+    <w:abstractNumId w:val="1"/>
+  </w:num>
+  <w:num w:numId="2">
+    <w:abstractNumId w:val="4"/>
+  </w:num>
+  <w:num w:numId="3">
+    <w:abstractNumId w:val="3"/>
+  </w:num>
+  <w:num w:numId="4">
+    <w:abstractNumId w:val="8"/>
+  </w:num>
+  <w:num w:numId="5">
+    <w:abstractNumId w:val="5"/>
+  </w:num>
+  <w:num w:numId="6">
+    <w:abstractNumId w:val="7"/>
+  </w:num>
+  <w:num w:numId="7">
+    <w:abstractNumId w:val="6"/>
+  </w:num>
+  <w:num w:numId="8">
     <w:abstractNumId w:val="0"/>
   </w:num>
-  <w:num w:numId="2">
+  <w:num w:numId="9">
     <w:abstractNumId w:val="2"/>
-  </w:num>
-  <w:num w:numId="3">
-    <w:abstractNumId w:val="1"/>
-  </w:num>
-  <w:num w:numId="4">
-    <w:abstractNumId w:val="5"/>
-  </w:num>
-  <w:num w:numId="5">
-    <w:abstractNumId w:val="3"/>
-  </w:num>
-  <w:num w:numId="6">
-    <w:abstractNumId w:val="4"/>
   </w:num>
 </w:numbering>
 </file>
@@ -1303,6 +2988,52 @@
     <w:pPr>
       <w:spacing w:after="0" w:line="240" w:lineRule="auto"/>
     </w:pPr>
+  </w:style>
+  <w:style w:type="paragraph" w:styleId="Akapitzlist">
+    <w:name w:val="List Paragraph"/>
+    <w:basedOn w:val="Normalny"/>
+    <w:uiPriority w:val="34"/>
+    <w:qFormat/>
+    <w:rsid w:val="007030EE"/>
+    <w:pPr>
+      <w:ind w:left="720"/>
+      <w:contextualSpacing/>
+    </w:pPr>
+  </w:style>
+  <w:style w:type="character" w:customStyle="1" w:styleId="css-gen6">
+    <w:name w:val="css-gen6"/>
+    <w:basedOn w:val="Domylnaczcionkaakapitu"/>
+    <w:rsid w:val="00851012"/>
+  </w:style>
+  <w:style w:type="paragraph" w:styleId="Tekstdymka">
+    <w:name w:val="Balloon Text"/>
+    <w:basedOn w:val="Normalny"/>
+    <w:link w:val="TekstdymkaZnak"/>
+    <w:uiPriority w:val="99"/>
+    <w:semiHidden/>
+    <w:unhideWhenUsed/>
+    <w:rsid w:val="00851012"/>
+    <w:pPr>
+      <w:spacing w:after="0" w:line="240" w:lineRule="auto"/>
+    </w:pPr>
+    <w:rPr>
+      <w:rFonts w:ascii="Tahoma" w:hAnsi="Tahoma" w:cs="Tahoma"/>
+      <w:sz w:val="16"/>
+      <w:szCs w:val="16"/>
+    </w:rPr>
+  </w:style>
+  <w:style w:type="character" w:customStyle="1" w:styleId="TekstdymkaZnak">
+    <w:name w:val="Tekst dymka Znak"/>
+    <w:basedOn w:val="Domylnaczcionkaakapitu"/>
+    <w:link w:val="Tekstdymka"/>
+    <w:uiPriority w:val="99"/>
+    <w:semiHidden/>
+    <w:rsid w:val="00851012"/>
+    <w:rPr>
+      <w:rFonts w:ascii="Tahoma" w:hAnsi="Tahoma" w:cs="Tahoma"/>
+      <w:sz w:val="16"/>
+      <w:szCs w:val="16"/>
+    </w:rPr>
   </w:style>
 </w:styles>
 </file>

</xml_diff>